<commit_message>
bug fixing, UI re-design
</commit_message>
<xml_diff>
--- a/Documentation/活动在线网修改建议2017年4月30日.docx
+++ b/Documentation/活动在线网修改建议2017年4月30日.docx
@@ -10,7 +10,21 @@
         <w:rPr>
           <w:rFonts w:hint="eastAsia"/>
         </w:rPr>
-        <w:t>活动在线网修改建议</w:t>
+        <w:t>活动在线</w:t>
+      </w:r>
+      <w:proofErr w:type="gramStart"/>
+      <w:r>
+        <w:rPr>
+          <w:rFonts w:hint="eastAsia"/>
+        </w:rPr>
+        <w:t>网修改</w:t>
+      </w:r>
+      <w:proofErr w:type="gramEnd"/>
+      <w:r>
+        <w:rPr>
+          <w:rFonts w:hint="eastAsia"/>
+        </w:rPr>
+        <w:t>建议</w:t>
       </w:r>
     </w:p>
     <w:p>
@@ -56,6 +70,7 @@
         </w:rPr>
         <w:t>端加入一个微信登陆功能，比如扫二维码登陆</w:t>
       </w:r>
+      <w:proofErr w:type="gramStart"/>
       <w:r>
         <w:rPr>
           <w:rFonts w:hint="eastAsia"/>
@@ -66,7 +81,14 @@
         <w:rPr>
           <w:rFonts w:hint="eastAsia"/>
         </w:rPr>
-        <w:t>用微信扫码后，在公众平台点击确定登陆。</w:t>
+        <w:t>用微信扫码后</w:t>
+      </w:r>
+      <w:proofErr w:type="gramEnd"/>
+      <w:r>
+        <w:rPr>
+          <w:rFonts w:hint="eastAsia"/>
+        </w:rPr>
+        <w:t>，在公众平台点击确定登陆。</w:t>
       </w:r>
     </w:p>
     <w:p>
@@ -140,6 +162,7 @@
         </w:rPr>
         <w:t>·</w:t>
       </w:r>
+      <w:proofErr w:type="gramStart"/>
       <w:r>
         <w:rPr>
           <w:rFonts w:hint="eastAsia"/>
@@ -147,7 +170,17 @@
           <w:sz w:val="28"/>
           <w:szCs w:val="28"/>
         </w:rPr>
-        <w:t>微信公众号部分功能</w:t>
+        <w:t>微信公众号部分</w:t>
+      </w:r>
+      <w:proofErr w:type="gramEnd"/>
+      <w:r>
+        <w:rPr>
+          <w:rFonts w:hint="eastAsia"/>
+          <w:b/>
+          <w:sz w:val="28"/>
+          <w:szCs w:val="28"/>
+        </w:rPr>
+        <w:t>功能</w:t>
       </w:r>
     </w:p>
     <w:p>
@@ -313,6 +346,7 @@
         </w:rPr>
         <w:t>·</w:t>
       </w:r>
+      <w:proofErr w:type="gramStart"/>
       <w:r>
         <w:rPr>
           <w:rFonts w:hint="eastAsia"/>
@@ -320,7 +354,17 @@
           <w:sz w:val="28"/>
           <w:szCs w:val="28"/>
         </w:rPr>
-        <w:t>微信端认证会员发布资源页面</w:t>
+        <w:t>微信端</w:t>
+      </w:r>
+      <w:proofErr w:type="gramEnd"/>
+      <w:r>
+        <w:rPr>
+          <w:rFonts w:hint="eastAsia"/>
+          <w:b/>
+          <w:sz w:val="28"/>
+          <w:szCs w:val="28"/>
+        </w:rPr>
+        <w:t>认证会员发布资源页面</w:t>
       </w:r>
     </w:p>
     <w:p>
@@ -335,6 +379,7 @@
           <w:szCs w:val="21"/>
         </w:rPr>
       </w:pPr>
+      <w:commentRangeStart w:id="2"/>
       <w:r>
         <w:rPr>
           <w:rFonts w:hint="eastAsia"/>
@@ -356,7 +401,28 @@
         <w:rPr>
           <w:rFonts w:hint="eastAsia"/>
         </w:rPr>
-        <w:t>填写完资源标题后，显示选择资源类别，资源类别的二级选项部分等选择完后再显示。</w:t>
+        <w:t>填写</w:t>
+      </w:r>
+      <w:proofErr w:type="gramStart"/>
+      <w:r>
+        <w:rPr>
+          <w:rFonts w:hint="eastAsia"/>
+        </w:rPr>
+        <w:t>完资源</w:t>
+      </w:r>
+      <w:proofErr w:type="gramEnd"/>
+      <w:r>
+        <w:rPr>
+          <w:rFonts w:hint="eastAsia"/>
+        </w:rPr>
+        <w:t>标题后，显示选择资源类别，资源类别的二级选项部分等选择完后再显示。</w:t>
+      </w:r>
+      <w:commentRangeEnd w:id="2"/>
+      <w:r>
+        <w:rPr>
+          <w:rStyle w:val="a9"/>
+        </w:rPr>
+        <w:commentReference w:id="2"/>
       </w:r>
     </w:p>
     <w:p>
@@ -421,19 +487,19 @@
         </w:numPr>
         <w:ind w:firstLineChars="0"/>
       </w:pPr>
-      <w:commentRangeStart w:id="2"/>
+      <w:commentRangeStart w:id="4"/>
       <w:r>
         <w:rPr>
           <w:rFonts w:hint="eastAsia"/>
         </w:rPr>
         <w:t>城市位置选择，是否可以去掉直辖市的选择，直接北京、上海、重庆、天津（据用户反应找这几个城市的名字，不好找，不方便。</w:t>
       </w:r>
-      <w:commentRangeEnd w:id="2"/>
+      <w:commentRangeEnd w:id="4"/>
       <w:r>
         <w:rPr>
           <w:rStyle w:val="a9"/>
         </w:rPr>
-        <w:commentReference w:id="2"/>
+        <w:commentReference w:id="4"/>
       </w:r>
     </w:p>
     <w:p>
@@ -445,7 +511,7 @@
         </w:numPr>
         <w:ind w:firstLineChars="0"/>
       </w:pPr>
-      <w:commentRangeStart w:id="3"/>
+      <w:commentRangeStart w:id="5"/>
       <w:r>
         <w:rPr>
           <w:rFonts w:hint="eastAsia"/>
@@ -462,8 +528,16 @@
         <w:rPr>
           <w:rFonts w:hint="eastAsia"/>
         </w:rPr>
-        <w:t>，微软雅黑或者</w:t>
-      </w:r>
+        <w:t>，微软</w:t>
+      </w:r>
+      <w:proofErr w:type="gramStart"/>
+      <w:r>
+        <w:rPr>
+          <w:rFonts w:hint="eastAsia"/>
+        </w:rPr>
+        <w:t>雅黑或者</w:t>
+      </w:r>
+      <w:proofErr w:type="gramEnd"/>
       <w:r>
         <w:rPr>
           <w:rFonts w:hint="eastAsia"/>
@@ -476,12 +550,12 @@
         </w:rPr>
         <w:t>。</w:t>
       </w:r>
-      <w:commentRangeEnd w:id="3"/>
+      <w:commentRangeEnd w:id="5"/>
       <w:r>
         <w:rPr>
           <w:rStyle w:val="a9"/>
         </w:rPr>
-        <w:commentReference w:id="3"/>
+        <w:commentReference w:id="5"/>
       </w:r>
     </w:p>
     <w:p/>
@@ -502,6 +576,7 @@
         </w:rPr>
         <w:t>·</w:t>
       </w:r>
+      <w:proofErr w:type="gramStart"/>
       <w:r>
         <w:rPr>
           <w:rFonts w:hint="eastAsia"/>
@@ -518,7 +593,17 @@
           <w:sz w:val="28"/>
           <w:szCs w:val="28"/>
         </w:rPr>
-        <w:t>中介服务功能部分</w:t>
+        <w:t>中介</w:t>
+      </w:r>
+      <w:proofErr w:type="gramEnd"/>
+      <w:r>
+        <w:rPr>
+          <w:rFonts w:hint="eastAsia"/>
+          <w:b/>
+          <w:sz w:val="28"/>
+          <w:szCs w:val="28"/>
+        </w:rPr>
+        <w:t>服务功能部分</w:t>
       </w:r>
     </w:p>
     <w:p>
@@ -533,7 +618,7 @@
           <w:szCs w:val="21"/>
         </w:rPr>
       </w:pPr>
-      <w:commentRangeStart w:id="4"/>
+      <w:commentRangeStart w:id="6"/>
       <w:r>
         <w:rPr>
           <w:rFonts w:hint="eastAsia"/>
@@ -562,12 +647,12 @@
         </w:rPr>
         <w:t>中介列表</w:t>
       </w:r>
-      <w:commentRangeEnd w:id="4"/>
+      <w:commentRangeEnd w:id="6"/>
       <w:r>
         <w:rPr>
           <w:rStyle w:val="a9"/>
         </w:rPr>
-        <w:commentReference w:id="4"/>
+        <w:commentReference w:id="6"/>
       </w:r>
     </w:p>
     <w:p>
@@ -590,7 +675,7 @@
         </w:rPr>
         <w:t>、</w:t>
       </w:r>
-      <w:commentRangeStart w:id="5"/>
+      <w:commentRangeStart w:id="7"/>
       <w:r>
         <w:rPr>
           <w:rFonts w:hint="eastAsia"/>
@@ -633,12 +718,12 @@
         </w:rPr>
         <w:t>、报价报名按钮和获取联系方式的按钮上面文字，统一去掉。</w:t>
       </w:r>
-      <w:commentRangeEnd w:id="5"/>
+      <w:commentRangeEnd w:id="7"/>
       <w:r>
         <w:rPr>
           <w:rStyle w:val="a9"/>
         </w:rPr>
-        <w:commentReference w:id="5"/>
+        <w:commentReference w:id="7"/>
       </w:r>
     </w:p>
     <w:p>
@@ -679,7 +764,7 @@
         </w:rPr>
         <w:t>、</w:t>
       </w:r>
-      <w:commentRangeStart w:id="6"/>
+      <w:commentRangeStart w:id="8"/>
       <w:r>
         <w:rPr>
           <w:rFonts w:hint="eastAsia"/>
@@ -687,12 +772,12 @@
         </w:rPr>
         <w:t>申请中介后，立即支付页面打不开</w:t>
       </w:r>
-      <w:commentRangeEnd w:id="6"/>
+      <w:commentRangeEnd w:id="8"/>
       <w:r>
         <w:rPr>
           <w:rStyle w:val="a9"/>
         </w:rPr>
-        <w:commentReference w:id="6"/>
+        <w:commentReference w:id="8"/>
       </w:r>
     </w:p>
     <w:p>
@@ -1448,7 +1533,21 @@
         <w:rPr>
           <w:rFonts w:hint="eastAsia"/>
         </w:rPr>
-        <w:t>修改：宴会外卖改为冷餐茶歇；绿植鲜花改为庆典鲜花绿植；去掉酒水</w:t>
+        <w:t>修改：宴会外卖改为冷餐茶歇；</w:t>
+      </w:r>
+      <w:proofErr w:type="gramStart"/>
+      <w:r>
+        <w:rPr>
+          <w:rFonts w:hint="eastAsia"/>
+        </w:rPr>
+        <w:t>绿植鲜花</w:t>
+      </w:r>
+      <w:proofErr w:type="gramEnd"/>
+      <w:r>
+        <w:rPr>
+          <w:rFonts w:hint="eastAsia"/>
+        </w:rPr>
+        <w:t>改为庆典鲜花绿植；去掉酒水</w:t>
       </w:r>
     </w:p>
     <w:p>
@@ -1613,6 +1712,12 @@
         </w:rPr>
         <w:t>十、部分管理后台的列表页面，显示日期信息功能不对</w:t>
       </w:r>
+      <w:r>
+        <w:rPr>
+          <w:rFonts w:hint="eastAsia"/>
+        </w:rPr>
+        <w:t>【需求信息列表】</w:t>
+      </w:r>
     </w:p>
     <w:sectPr>
       <w:pgSz w:w="11906" w:h="16838"/>
@@ -1658,7 +1763,7 @@
       </w:r>
     </w:p>
   </w:comment>
-  <w:comment w:id="2" w:author="tonqiang@163.com" w:date="2017-04-30T14:15:00Z" w:initials="t">
+  <w:comment w:id="2" w:author="tonqiang@163.com" w:date="2017-04-30T22:15:00Z" w:initials="t">
     <w:p>
       <w:pPr>
         <w:pStyle w:val="aa"/>
@@ -1670,14 +1775,13 @@
         <w:annotationRef/>
       </w:r>
       <w:r>
-        <w:rPr>
-          <w:rFonts w:hint="eastAsia"/>
-        </w:rPr>
         <w:t>DONE</w:t>
       </w:r>
+      <w:bookmarkStart w:id="3" w:name="_GoBack"/>
+      <w:bookmarkEnd w:id="3"/>
     </w:p>
   </w:comment>
-  <w:comment w:id="3" w:author="tonqiang@163.com" w:date="2017-04-30T14:18:00Z" w:initials="t">
+  <w:comment w:id="4" w:author="tonqiang@163.com" w:date="2017-04-30T14:15:00Z" w:initials="t">
     <w:p>
       <w:pPr>
         <w:pStyle w:val="aa"/>
@@ -1696,7 +1800,7 @@
       </w:r>
     </w:p>
   </w:comment>
-  <w:comment w:id="4" w:author="tonqiang@163.com" w:date="2017-04-30T14:20:00Z" w:initials="t">
+  <w:comment w:id="5" w:author="tonqiang@163.com" w:date="2017-04-30T14:18:00Z" w:initials="t">
     <w:p>
       <w:pPr>
         <w:pStyle w:val="aa"/>
@@ -1708,11 +1812,14 @@
         <w:annotationRef/>
       </w:r>
       <w:r>
+        <w:rPr>
+          <w:rFonts w:hint="eastAsia"/>
+        </w:rPr>
         <w:t>DONE</w:t>
       </w:r>
     </w:p>
   </w:comment>
-  <w:comment w:id="5" w:author="tonqiang@163.com" w:date="2017-04-30T14:26:00Z" w:initials="t">
+  <w:comment w:id="6" w:author="tonqiang@163.com" w:date="2017-04-30T14:20:00Z" w:initials="t">
     <w:p>
       <w:pPr>
         <w:pStyle w:val="aa"/>
@@ -1728,7 +1835,7 @@
       </w:r>
     </w:p>
   </w:comment>
-  <w:comment w:id="6" w:author="tonqiang@163.com" w:date="2017-04-30T14:26:00Z" w:initials="t">
+  <w:comment w:id="7" w:author="tonqiang@163.com" w:date="2017-04-30T14:26:00Z" w:initials="t">
     <w:p>
       <w:pPr>
         <w:pStyle w:val="aa"/>
@@ -1740,13 +1847,27 @@
         <w:annotationRef/>
       </w:r>
       <w:r>
-        <w:rPr>
-          <w:rFonts w:hint="eastAsia"/>
-        </w:rPr>
         <w:t>DONE</w:t>
       </w:r>
-      <w:bookmarkStart w:id="7" w:name="_GoBack"/>
-      <w:bookmarkEnd w:id="7"/>
+    </w:p>
+  </w:comment>
+  <w:comment w:id="8" w:author="tonqiang@163.com" w:date="2017-04-30T14:26:00Z" w:initials="t">
+    <w:p>
+      <w:pPr>
+        <w:pStyle w:val="aa"/>
+      </w:pPr>
+      <w:r>
+        <w:rPr>
+          <w:rStyle w:val="a9"/>
+        </w:rPr>
+        <w:annotationRef/>
+      </w:r>
+      <w:r>
+        <w:rPr>
+          <w:rFonts w:hint="eastAsia"/>
+        </w:rPr>
+        <w:t>DONE</w:t>
+      </w:r>
     </w:p>
   </w:comment>
 </w:comments>

</xml_diff>